<commit_message>
Alexander Santiago Stockfish Patch Oct 12, 2024 Make low ply history size fixed Various improvements and some bugs fixed.
</commit_message>
<xml_diff>
--- a/WindowsBuild.docx
+++ b/WindowsBuild.docx
@@ -4,14 +4,13 @@
   <w:body>
     <w:p>
       <w:pPr>
-        <w:pStyle w:val="Corpodeltesto"/>
+        <w:pStyle w:val="TextBody"/>
         <w:widowControl/>
         <w:numPr>
           <w:ilvl w:val="0"/>
           <w:numId w:val="1"/>
         </w:numPr>
         <w:tabs>
-          <w:tab w:val="clear" w:pos="709"/>
           <w:tab w:val="left" w:pos="709" w:leader="none"/>
         </w:tabs>
         <w:bidi w:val="0"/>
@@ -36,7 +35,7 @@
       <w:hyperlink r:id="rId2" w:tgtFrame="_blank">
         <w:r>
           <w:rPr>
-            <w:rStyle w:val="CollegamentoInternet"/>
+            <w:rStyle w:val="InternetLink"/>
             <w:rFonts w:ascii="Calibri;sans-serif" w:hAnsi="Calibri;sans-serif"/>
             <w:b/>
             <w:i w:val="false"/>
@@ -60,45 +59,18 @@
           <w:spacing w:val="0"/>
           <w:sz w:val="22"/>
         </w:rPr>
-        <w:t> (</w:t>
-      </w:r>
-      <w:r>
-        <w:rPr>
-          <w:rFonts w:ascii="Calibri;sans-serif" w:hAnsi="Calibri;sans-serif"/>
-          <w:b w:val="false"/>
-          <w:i w:val="false"/>
-          <w:caps w:val="false"/>
-          <w:smallCaps w:val="false"/>
-          <w:color w:val="222222"/>
-          <w:spacing w:val="0"/>
-          <w:sz w:val="22"/>
-        </w:rPr>
-        <w:t>C</w:t>
-      </w:r>
-      <w:r>
-        <w:rPr>
-          <w:rFonts w:ascii="Calibri;sans-serif" w:hAnsi="Calibri;sans-serif"/>
-          <w:b w:val="false"/>
-          <w:i w:val="false"/>
-          <w:caps w:val="false"/>
-          <w:smallCaps w:val="false"/>
-          <w:color w:val="222222"/>
-          <w:spacing w:val="0"/>
-          <w:sz w:val="22"/>
-        </w:rPr>
-        <w:t>hange the installation directory to C:\tools\msys64)</w:t>
+        <w:t> (Change the installation directory to C:\tools\msys64)</w:t>
       </w:r>
     </w:p>
     <w:p>
       <w:pPr>
-        <w:pStyle w:val="Corpodeltesto"/>
+        <w:pStyle w:val="TextBody"/>
         <w:widowControl/>
         <w:numPr>
           <w:ilvl w:val="0"/>
           <w:numId w:val="1"/>
         </w:numPr>
         <w:tabs>
-          <w:tab w:val="clear" w:pos="709"/>
           <w:tab w:val="left" w:pos="709" w:leader="none"/>
         </w:tabs>
         <w:bidi w:val="0"/>
@@ -109,6 +81,7 @@
           <w:rFonts w:ascii="Calibri;sans-serif" w:hAnsi="Calibri;sans-serif"/>
           <w:b w:val="false"/>
           <w:i w:val="false"/>
+          <w:i w:val="false"/>
           <w:caps w:val="false"/>
           <w:smallCaps w:val="false"/>
           <w:color w:val="222222"/>
@@ -132,7 +105,7 @@
     </w:p>
     <w:p>
       <w:pPr>
-        <w:pStyle w:val="Corpodeltesto"/>
+        <w:pStyle w:val="TextBody"/>
         <w:widowControl/>
         <w:numPr>
           <w:ilvl w:val="1"/>
@@ -150,6 +123,7 @@
           <w:rFonts w:ascii="Calibri;sans-serif" w:hAnsi="Calibri;sans-serif"/>
           <w:b w:val="false"/>
           <w:i w:val="false"/>
+          <w:i w:val="false"/>
           <w:caps w:val="false"/>
           <w:smallCaps w:val="false"/>
           <w:color w:val="222222"/>
@@ -225,7 +199,7 @@
     </w:p>
     <w:p>
       <w:pPr>
-        <w:pStyle w:val="Corpodeltesto"/>
+        <w:pStyle w:val="TextBody"/>
         <w:widowControl/>
         <w:numPr>
           <w:ilvl w:val="1"/>
@@ -243,6 +217,7 @@
           <w:rFonts w:ascii="Calibri;sans-serif" w:hAnsi="Calibri;sans-serif"/>
           <w:b w:val="false"/>
           <w:i w:val="false"/>
+          <w:i w:val="false"/>
           <w:caps w:val="false"/>
           <w:smallCaps w:val="false"/>
           <w:color w:val="222222"/>
@@ -279,14 +254,13 @@
     </w:p>
     <w:p>
       <w:pPr>
-        <w:pStyle w:val="Corpodeltesto"/>
+        <w:pStyle w:val="TextBody"/>
         <w:widowControl/>
         <w:numPr>
           <w:ilvl w:val="0"/>
           <w:numId w:val="1"/>
         </w:numPr>
         <w:tabs>
-          <w:tab w:val="clear" w:pos="709"/>
           <w:tab w:val="left" w:pos="709" w:leader="none"/>
         </w:tabs>
         <w:bidi w:val="0"/>
@@ -297,6 +271,7 @@
           <w:rFonts w:ascii="Calibri;sans-serif" w:hAnsi="Calibri;sans-serif"/>
           <w:b w:val="false"/>
           <w:i w:val="false"/>
+          <w:i w:val="false"/>
           <w:caps w:val="false"/>
           <w:smallCaps w:val="false"/>
           <w:color w:val="222222"/>
@@ -346,14 +321,13 @@
     </w:p>
     <w:p>
       <w:pPr>
-        <w:pStyle w:val="Corpodeltesto"/>
+        <w:pStyle w:val="TextBody"/>
         <w:widowControl/>
         <w:numPr>
           <w:ilvl w:val="0"/>
           <w:numId w:val="1"/>
         </w:numPr>
         <w:tabs>
-          <w:tab w:val="clear" w:pos="709"/>
           <w:tab w:val="left" w:pos="709" w:leader="none"/>
         </w:tabs>
         <w:bidi w:val="0"/>
@@ -364,6 +338,7 @@
           <w:rFonts w:ascii="Calibri;sans-serif" w:hAnsi="Calibri;sans-serif"/>
           <w:b w:val="false"/>
           <w:i w:val="false"/>
+          <w:i w:val="false"/>
           <w:caps w:val="false"/>
           <w:smallCaps w:val="false"/>
           <w:color w:val="222222"/>
@@ -387,7 +362,7 @@
     </w:p>
     <w:p>
       <w:pPr>
-        <w:pStyle w:val="Corpodeltesto"/>
+        <w:pStyle w:val="TextBody"/>
         <w:widowControl/>
         <w:numPr>
           <w:ilvl w:val="1"/>
@@ -405,6 +380,7 @@
           <w:rFonts w:ascii="Calibri;sans-serif" w:hAnsi="Calibri;sans-serif"/>
           <w:b w:val="false"/>
           <w:i w:val="false"/>
+          <w:i w:val="false"/>
           <w:caps w:val="false"/>
           <w:smallCaps w:val="false"/>
           <w:color w:val="222222"/>
@@ -428,7 +404,7 @@
     </w:p>
     <w:p>
       <w:pPr>
-        <w:pStyle w:val="Corpodeltesto"/>
+        <w:pStyle w:val="TextBody"/>
         <w:widowControl/>
         <w:numPr>
           <w:ilvl w:val="1"/>
@@ -446,6 +422,7 @@
           <w:rFonts w:ascii="Calibri;sans-serif" w:hAnsi="Calibri;sans-serif"/>
           <w:b w:val="false"/>
           <w:i w:val="false"/>
+          <w:i w:val="false"/>
           <w:caps w:val="false"/>
           <w:smallCaps w:val="false"/>
           <w:color w:val="222222"/>
@@ -482,7 +459,7 @@
     </w:p>
     <w:p>
       <w:pPr>
-        <w:pStyle w:val="Corpodeltesto"/>
+        <w:pStyle w:val="TextBody"/>
         <w:widowControl/>
         <w:numPr>
           <w:ilvl w:val="1"/>
@@ -500,95 +477,99 @@
           <w:rFonts w:ascii="Calibri;sans-serif" w:hAnsi="Calibri;sans-serif"/>
           <w:b w:val="false"/>
           <w:i w:val="false"/>
-          <w:caps w:val="false"/>
-          <w:smallCaps w:val="false"/>
-          <w:color w:val="222222"/>
-          <w:spacing w:val="0"/>
-          <w:sz w:val="22"/>
-        </w:rPr>
-      </w:pPr>
-      <w:r>
-        <w:rPr>
-          <w:rFonts w:ascii="Calibri;sans-serif" w:hAnsi="Calibri;sans-serif"/>
-          <w:b w:val="false"/>
-          <w:i w:val="false"/>
-          <w:caps w:val="false"/>
-          <w:smallCaps w:val="false"/>
-          <w:color w:val="222222"/>
-          <w:spacing w:val="0"/>
-          <w:sz w:val="22"/>
-        </w:rPr>
-        <w:t>Modify your </w:t>
-      </w:r>
-      <w:r>
-        <w:rPr>
-          <w:rFonts w:ascii="Calibri;sans-serif" w:hAnsi="Calibri;sans-serif"/>
-          <w:b/>
-          <w:i w:val="false"/>
-          <w:caps w:val="false"/>
-          <w:smallCaps w:val="false"/>
-          <w:color w:val="222222"/>
-          <w:spacing w:val="0"/>
-          <w:sz w:val="22"/>
-        </w:rPr>
-        <w:t>Makefile</w:t>
-      </w:r>
-      <w:r>
-        <w:rPr>
-          <w:rFonts w:ascii="Calibri;sans-serif" w:hAnsi="Calibri;sans-serif"/>
-          <w:b w:val="false"/>
-          <w:i w:val="false"/>
-          <w:caps w:val="false"/>
-          <w:smallCaps w:val="false"/>
-          <w:color w:val="222222"/>
-          <w:spacing w:val="0"/>
-          <w:sz w:val="22"/>
-        </w:rPr>
-        <w:t> at line </w:t>
-      </w:r>
-      <w:r>
-        <w:rPr>
-          <w:rFonts w:ascii="Calibri;sans-serif" w:hAnsi="Calibri;sans-serif"/>
-          <w:b/>
-          <w:i w:val="false"/>
-          <w:caps w:val="false"/>
-          <w:smallCaps w:val="false"/>
-          <w:color w:val="222222"/>
-          <w:spacing w:val="0"/>
-          <w:sz w:val="22"/>
-        </w:rPr>
-        <w:t>397</w:t>
-      </w:r>
-      <w:r>
-        <w:rPr>
-          <w:rFonts w:ascii="Calibri;sans-serif" w:hAnsi="Calibri;sans-serif"/>
-          <w:b w:val="false"/>
-          <w:i w:val="false"/>
-          <w:caps w:val="false"/>
-          <w:smallCaps w:val="false"/>
-          <w:color w:val="222222"/>
-          <w:spacing w:val="0"/>
-          <w:sz w:val="22"/>
-        </w:rPr>
-        <w:t> to become the following: </w:t>
-      </w:r>
-      <w:r>
-        <w:rPr>
-          <w:rFonts w:ascii="Calibri;sans-serif" w:hAnsi="Calibri;sans-serif"/>
-          <w:b/>
-          <w:i w:val="false"/>
-          <w:caps w:val="false"/>
-          <w:smallCaps w:val="false"/>
-          <w:color w:val="222222"/>
-          <w:spacing w:val="0"/>
-          <w:sz w:val="22"/>
-        </w:rPr>
-        <w:t>LDFLAGS += -DUSE_LIVEBOOK -lcurl -lnghttp2 -lidn2 -lssh2 -lssh2 -lpsl -lbcrypt -ladvapi32 -lcrypt32 -lbcrypt -lssl -lcrypto -lssl -lcrypto -lgdi32 -lwldap32 -lzstd -lzstd -lbrotlidec -lz -lws2_32 -lidn2 -liconv -lunistring -lbrotlidec -lbrotlicommon –static</w:t>
+          <w:i w:val="false"/>
+          <w:caps w:val="false"/>
+          <w:smallCaps w:val="false"/>
+          <w:color w:val="222222"/>
+          <w:spacing w:val="0"/>
+          <w:sz w:val="22"/>
+        </w:rPr>
+      </w:pPr>
+      <w:r>
+        <w:rPr>
+          <w:rFonts w:ascii="Calibri;sans-serif" w:hAnsi="Calibri;sans-serif"/>
+          <w:b w:val="false"/>
+          <w:i w:val="false"/>
+          <w:caps w:val="false"/>
+          <w:smallCaps w:val="false"/>
+          <w:color w:val="222222"/>
+          <w:spacing w:val="0"/>
+          <w:sz w:val="22"/>
+        </w:rPr>
+        <w:t xml:space="preserve">Run </w:t>
+      </w:r>
+      <w:r>
+        <w:rPr>
+          <w:rFonts w:ascii="Calibri;sans-serif" w:hAnsi="Calibri;sans-serif"/>
+          <w:b/>
+          <w:bCs/>
+          <w:i w:val="false"/>
+          <w:caps w:val="false"/>
+          <w:smallCaps w:val="false"/>
+          <w:color w:val="222222"/>
+          <w:spacing w:val="0"/>
+          <w:sz w:val="22"/>
+        </w:rPr>
+        <w:t>pacman -S mingw-w64-x86_64-ca-certificates</w:t>
+      </w:r>
+      <w:r>
+        <w:rPr>
+          <w:rFonts w:ascii="Calibri;sans-serif" w:hAnsi="Calibri;sans-serif"/>
+          <w:b w:val="false"/>
+          <w:i w:val="false"/>
+          <w:caps w:val="false"/>
+          <w:smallCaps w:val="false"/>
+          <w:color w:val="222222"/>
+          <w:spacing w:val="0"/>
+          <w:sz w:val="22"/>
+        </w:rPr>
+        <w:t xml:space="preserve">  (</w:t>
+      </w:r>
+      <w:r>
+        <w:rPr>
+          <w:rFonts w:ascii="Calibri;sans-serif" w:hAnsi="Calibri;sans-serif"/>
+          <w:b/>
+          <w:bCs/>
+          <w:i w:val="false"/>
+          <w:caps w:val="false"/>
+          <w:smallCaps w:val="false"/>
+          <w:color w:val="222222"/>
+          <w:spacing w:val="0"/>
+          <w:sz w:val="22"/>
+        </w:rPr>
+        <w:t xml:space="preserve">pacman -S mingw-w64-i686-ca-certificates </w:t>
+      </w:r>
+      <w:r>
+        <w:rPr>
+          <w:rFonts w:ascii="Calibri;sans-serif" w:hAnsi="Calibri;sans-serif"/>
+          <w:b w:val="false"/>
+          <w:bCs w:val="false"/>
+          <w:i w:val="false"/>
+          <w:caps w:val="false"/>
+          <w:smallCaps w:val="false"/>
+          <w:color w:val="222222"/>
+          <w:spacing w:val="0"/>
+          <w:sz w:val="22"/>
+        </w:rPr>
+        <w:t>for 32 bit</w:t>
+      </w:r>
+      <w:r>
+        <w:rPr>
+          <w:rFonts w:ascii="Calibri;sans-serif" w:hAnsi="Calibri;sans-serif"/>
+          <w:b w:val="false"/>
+          <w:i w:val="false"/>
+          <w:caps w:val="false"/>
+          <w:smallCaps w:val="false"/>
+          <w:color w:val="222222"/>
+          <w:spacing w:val="0"/>
+          <w:sz w:val="22"/>
+        </w:rPr>
+        <w:t>)</w:t>
       </w:r>
     </w:p>
     <w:p>
       <w:pPr>
-        <w:pStyle w:val="Corpodeltesto"/>
+        <w:pStyle w:val="TextBody"/>
         <w:widowControl/>
         <w:numPr>
           <w:ilvl w:val="1"/>
@@ -606,37 +587,383 @@
           <w:rFonts w:ascii="Calibri;sans-serif" w:hAnsi="Calibri;sans-serif"/>
           <w:b w:val="false"/>
           <w:i w:val="false"/>
-          <w:caps w:val="false"/>
-          <w:smallCaps w:val="false"/>
-          <w:color w:val="222222"/>
-          <w:spacing w:val="0"/>
-          <w:sz w:val="22"/>
-        </w:rPr>
-      </w:pPr>
-      <w:r>
-        <w:rPr>
-          <w:rFonts w:ascii="Calibri;sans-serif" w:hAnsi="Calibri;sans-serif"/>
-          <w:b w:val="false"/>
-          <w:i w:val="false"/>
-          <w:caps w:val="false"/>
-          <w:smallCaps w:val="false"/>
-          <w:color w:val="222222"/>
-          <w:spacing w:val="0"/>
-          <w:sz w:val="22"/>
-        </w:rPr>
-        <w:t>Compile 64 and 32 bit</w:t>
+          <w:i w:val="false"/>
+          <w:caps w:val="false"/>
+          <w:smallCaps w:val="false"/>
+          <w:color w:val="222222"/>
+          <w:spacing w:val="0"/>
+          <w:sz w:val="22"/>
+        </w:rPr>
+      </w:pPr>
+      <w:r>
+        <w:rPr>
+          <w:rFonts w:ascii="Calibri;sans-serif" w:hAnsi="Calibri;sans-serif"/>
+          <w:b w:val="false"/>
+          <w:i w:val="false"/>
+          <w:caps w:val="false"/>
+          <w:smallCaps w:val="false"/>
+          <w:color w:val="222222"/>
+          <w:spacing w:val="0"/>
+          <w:sz w:val="22"/>
+        </w:rPr>
+        <w:t xml:space="preserve">Run </w:t>
+      </w:r>
+      <w:r>
+        <w:rPr>
+          <w:rFonts w:ascii="Calibri;sans-serif" w:hAnsi="Calibri;sans-serif"/>
+          <w:b/>
+          <w:bCs/>
+          <w:i w:val="false"/>
+          <w:caps w:val="false"/>
+          <w:smallCaps w:val="false"/>
+          <w:color w:val="222222"/>
+          <w:spacing w:val="0"/>
+          <w:sz w:val="22"/>
+        </w:rPr>
+        <w:t xml:space="preserve">pacman -S mingw-w64-x86_64-openssl </w:t>
+      </w:r>
+      <w:r>
+        <w:rPr>
+          <w:rFonts w:ascii="Calibri;sans-serif" w:hAnsi="Calibri;sans-serif"/>
+          <w:b w:val="false"/>
+          <w:bCs/>
+          <w:i w:val="false"/>
+          <w:caps w:val="false"/>
+          <w:smallCaps w:val="false"/>
+          <w:color w:val="222222"/>
+          <w:spacing w:val="0"/>
+          <w:sz w:val="22"/>
+        </w:rPr>
+        <w:t xml:space="preserve"> (</w:t>
+      </w:r>
+      <w:r>
+        <w:rPr>
+          <w:rFonts w:ascii="Calibri;sans-serif" w:hAnsi="Calibri;sans-serif"/>
+          <w:b/>
+          <w:bCs/>
+          <w:i w:val="false"/>
+          <w:caps w:val="false"/>
+          <w:smallCaps w:val="false"/>
+          <w:color w:val="222222"/>
+          <w:spacing w:val="0"/>
+          <w:sz w:val="22"/>
+        </w:rPr>
+        <w:t xml:space="preserve">pacman -S mingw-w64-i686-openssl </w:t>
+      </w:r>
+      <w:r>
+        <w:rPr>
+          <w:rFonts w:ascii="Calibri;sans-serif" w:hAnsi="Calibri;sans-serif"/>
+          <w:b w:val="false"/>
+          <w:bCs w:val="false"/>
+          <w:i w:val="false"/>
+          <w:caps w:val="false"/>
+          <w:smallCaps w:val="false"/>
+          <w:color w:val="222222"/>
+          <w:spacing w:val="0"/>
+          <w:sz w:val="22"/>
+        </w:rPr>
+        <w:t>for 32 bit</w:t>
+      </w:r>
+      <w:r>
+        <w:rPr>
+          <w:rFonts w:ascii="Calibri;sans-serif" w:hAnsi="Calibri;sans-serif"/>
+          <w:b w:val="false"/>
+          <w:bCs/>
+          <w:i w:val="false"/>
+          <w:caps w:val="false"/>
+          <w:smallCaps w:val="false"/>
+          <w:color w:val="222222"/>
+          <w:spacing w:val="0"/>
+          <w:sz w:val="22"/>
+        </w:rPr>
+        <w:t>)</w:t>
       </w:r>
     </w:p>
     <w:p>
       <w:pPr>
-        <w:pStyle w:val="Corpodeltesto"/>
+        <w:pStyle w:val="TextBody"/>
+        <w:widowControl/>
+        <w:numPr>
+          <w:ilvl w:val="1"/>
+          <w:numId w:val="1"/>
+        </w:numPr>
+        <w:tabs>
+          <w:tab w:val="clear" w:pos="709"/>
+          <w:tab w:val="left" w:pos="1418" w:leader="none"/>
+        </w:tabs>
+        <w:bidi w:val="0"/>
+        <w:spacing w:before="0" w:after="0"/>
+        <w:ind w:start="1418" w:end="0" w:hanging="0"/>
+        <w:jc w:val="start"/>
+        <w:rPr>
+          <w:rFonts w:ascii="Calibri;sans-serif" w:hAnsi="Calibri;sans-serif"/>
+          <w:b w:val="false"/>
+          <w:i w:val="false"/>
+          <w:i w:val="false"/>
+          <w:caps w:val="false"/>
+          <w:smallCaps w:val="false"/>
+          <w:color w:val="222222"/>
+          <w:spacing w:val="0"/>
+          <w:sz w:val="22"/>
+        </w:rPr>
+      </w:pPr>
+      <w:r>
+        <w:rPr>
+          <w:rFonts w:ascii="Calibri;sans-serif" w:hAnsi="Calibri;sans-serif"/>
+          <w:b w:val="false"/>
+          <w:bCs/>
+          <w:i w:val="false"/>
+          <w:caps w:val="false"/>
+          <w:smallCaps w:val="false"/>
+          <w:color w:val="222222"/>
+          <w:spacing w:val="0"/>
+          <w:sz w:val="22"/>
+        </w:rPr>
+        <w:t xml:space="preserve">Run </w:t>
+      </w:r>
+      <w:r>
+        <w:rPr>
+          <w:rFonts w:ascii="Calibri;sans-serif" w:hAnsi="Calibri;sans-serif"/>
+          <w:b/>
+          <w:bCs/>
+          <w:i w:val="false"/>
+          <w:caps w:val="false"/>
+          <w:smallCaps w:val="false"/>
+          <w:color w:val="222222"/>
+          <w:spacing w:val="0"/>
+          <w:sz w:val="22"/>
+        </w:rPr>
+        <w:t xml:space="preserve">pacman -S mingw-w64-x86_64-curl-winssl </w:t>
+      </w:r>
+      <w:r>
+        <w:rPr>
+          <w:rFonts w:ascii="Calibri;sans-serif" w:hAnsi="Calibri;sans-serif"/>
+          <w:b w:val="false"/>
+          <w:bCs w:val="false"/>
+          <w:i w:val="false"/>
+          <w:caps w:val="false"/>
+          <w:smallCaps w:val="false"/>
+          <w:color w:val="222222"/>
+          <w:spacing w:val="0"/>
+          <w:sz w:val="22"/>
+        </w:rPr>
+        <w:t>(</w:t>
+      </w:r>
+      <w:r>
+        <w:rPr>
+          <w:rFonts w:ascii="Calibri;sans-serif" w:hAnsi="Calibri;sans-serif"/>
+          <w:b/>
+          <w:bCs/>
+          <w:i w:val="false"/>
+          <w:caps w:val="false"/>
+          <w:smallCaps w:val="false"/>
+          <w:color w:val="222222"/>
+          <w:spacing w:val="0"/>
+          <w:sz w:val="22"/>
+        </w:rPr>
+        <w:t xml:space="preserve">pacman -S mingw-w64-i686-curl-winssl </w:t>
+      </w:r>
+      <w:r>
+        <w:rPr>
+          <w:rFonts w:ascii="Calibri;sans-serif" w:hAnsi="Calibri;sans-serif"/>
+          <w:b w:val="false"/>
+          <w:bCs w:val="false"/>
+          <w:i w:val="false"/>
+          <w:caps w:val="false"/>
+          <w:smallCaps w:val="false"/>
+          <w:color w:val="222222"/>
+          <w:spacing w:val="0"/>
+          <w:sz w:val="22"/>
+        </w:rPr>
+        <w:t xml:space="preserve">for 32 bit </w:t>
+      </w:r>
+      <w:r>
+        <w:rPr>
+          <w:rFonts w:ascii="Calibri;sans-serif" w:hAnsi="Calibri;sans-serif"/>
+          <w:b w:val="false"/>
+          <w:bCs w:val="false"/>
+          <w:i w:val="false"/>
+          <w:caps w:val="false"/>
+          <w:smallCaps w:val="false"/>
+          <w:color w:val="222222"/>
+          <w:spacing w:val="0"/>
+          <w:sz w:val="22"/>
+        </w:rPr>
+        <w:t>if existing</w:t>
+      </w:r>
+      <w:r>
+        <w:rPr>
+          <w:rFonts w:ascii="Calibri;sans-serif" w:hAnsi="Calibri;sans-serif"/>
+          <w:b w:val="false"/>
+          <w:bCs/>
+          <w:i w:val="false"/>
+          <w:caps w:val="false"/>
+          <w:smallCaps w:val="false"/>
+          <w:color w:val="222222"/>
+          <w:spacing w:val="0"/>
+          <w:sz w:val="22"/>
+        </w:rPr>
+        <w:t>)</w:t>
+      </w:r>
+    </w:p>
+    <w:p>
+      <w:pPr>
+        <w:pStyle w:val="TextBody"/>
+        <w:widowControl/>
+        <w:numPr>
+          <w:ilvl w:val="1"/>
+          <w:numId w:val="1"/>
+        </w:numPr>
+        <w:tabs>
+          <w:tab w:val="clear" w:pos="709"/>
+          <w:tab w:val="left" w:pos="1418" w:leader="none"/>
+        </w:tabs>
+        <w:bidi w:val="0"/>
+        <w:spacing w:before="0" w:after="0"/>
+        <w:ind w:start="1418" w:end="0" w:hanging="0"/>
+        <w:jc w:val="start"/>
+        <w:rPr>
+          <w:rFonts w:ascii="Calibri;sans-serif" w:hAnsi="Calibri;sans-serif"/>
+          <w:b w:val="false"/>
+          <w:i w:val="false"/>
+          <w:i w:val="false"/>
+          <w:caps w:val="false"/>
+          <w:smallCaps w:val="false"/>
+          <w:color w:val="222222"/>
+          <w:spacing w:val="0"/>
+          <w:sz w:val="22"/>
+        </w:rPr>
+      </w:pPr>
+      <w:r>
+        <w:rPr>
+          <w:rFonts w:ascii="Calibri;sans-serif" w:hAnsi="Calibri;sans-serif"/>
+          <w:b w:val="false"/>
+          <w:i w:val="false"/>
+          <w:caps w:val="false"/>
+          <w:smallCaps w:val="false"/>
+          <w:color w:val="222222"/>
+          <w:spacing w:val="0"/>
+          <w:sz w:val="22"/>
+        </w:rPr>
+        <w:t>Modify your </w:t>
+      </w:r>
+      <w:r>
+        <w:rPr>
+          <w:rFonts w:ascii="Calibri;sans-serif" w:hAnsi="Calibri;sans-serif"/>
+          <w:b/>
+          <w:i w:val="false"/>
+          <w:caps w:val="false"/>
+          <w:smallCaps w:val="false"/>
+          <w:color w:val="222222"/>
+          <w:spacing w:val="0"/>
+          <w:sz w:val="22"/>
+        </w:rPr>
+        <w:t>Makefile</w:t>
+      </w:r>
+      <w:r>
+        <w:rPr>
+          <w:rFonts w:ascii="Calibri;sans-serif" w:hAnsi="Calibri;sans-serif"/>
+          <w:b w:val="false"/>
+          <w:i w:val="false"/>
+          <w:caps w:val="false"/>
+          <w:smallCaps w:val="false"/>
+          <w:color w:val="222222"/>
+          <w:spacing w:val="0"/>
+          <w:sz w:val="22"/>
+        </w:rPr>
+        <w:t> at line </w:t>
+      </w:r>
+      <w:r>
+        <w:rPr>
+          <w:rFonts w:ascii="Calibri;sans-serif" w:hAnsi="Calibri;sans-serif"/>
+          <w:b/>
+          <w:i w:val="false"/>
+          <w:caps w:val="false"/>
+          <w:smallCaps w:val="false"/>
+          <w:color w:val="222222"/>
+          <w:spacing w:val="0"/>
+          <w:sz w:val="22"/>
+        </w:rPr>
+        <w:t xml:space="preserve">near 397 </w:t>
+      </w:r>
+      <w:r>
+        <w:rPr>
+          <w:rFonts w:ascii="Calibri;sans-serif" w:hAnsi="Calibri;sans-serif"/>
+          <w:b w:val="false"/>
+          <w:i w:val="false"/>
+          <w:caps w:val="false"/>
+          <w:smallCaps w:val="false"/>
+          <w:color w:val="222222"/>
+          <w:spacing w:val="0"/>
+          <w:sz w:val="22"/>
+        </w:rPr>
+        <w:t>to become the following: </w:t>
+      </w:r>
+      <w:r>
+        <w:rPr>
+          <w:rFonts w:ascii="Calibri;sans-serif" w:hAnsi="Calibri;sans-serif"/>
+          <w:b/>
+          <w:i w:val="false"/>
+          <w:caps w:val="false"/>
+          <w:smallCaps w:val="false"/>
+          <w:color w:val="222222"/>
+          <w:spacing w:val="0"/>
+          <w:sz w:val="22"/>
+        </w:rPr>
+        <w:t>LDFLAGS += -DUSE_LIVEBOOK -lcurl -lnghttp2 -lnghttp3 -lidn2 -lssh2 -lssh2 -lpsl -lbcrypt -ladvapi32 -lcrypt32 -lbcrypt -lssl -lcrypto -lssl -lcrypto -lgdi32 -lwldap32 -lzstd -lzstd -lbrotlidec -lz -lws2_32 -lidn2 -liconv -lunistring -lbrotlidec -lbrotlicommon –static</w:t>
+      </w:r>
+    </w:p>
+    <w:p>
+      <w:pPr>
+        <w:pStyle w:val="TextBody"/>
+        <w:widowControl/>
+        <w:numPr>
+          <w:ilvl w:val="1"/>
+          <w:numId w:val="1"/>
+        </w:numPr>
+        <w:tabs>
+          <w:tab w:val="clear" w:pos="709"/>
+          <w:tab w:val="left" w:pos="1418" w:leader="none"/>
+        </w:tabs>
+        <w:bidi w:val="0"/>
+        <w:spacing w:before="0" w:after="0"/>
+        <w:ind w:start="1418" w:end="0" w:hanging="0"/>
+        <w:jc w:val="start"/>
+        <w:rPr>
+          <w:rFonts w:ascii="Calibri;sans-serif" w:hAnsi="Calibri;sans-serif"/>
+          <w:b w:val="false"/>
+          <w:i w:val="false"/>
+          <w:i w:val="false"/>
+          <w:caps w:val="false"/>
+          <w:smallCaps w:val="false"/>
+          <w:color w:val="222222"/>
+          <w:spacing w:val="0"/>
+          <w:sz w:val="22"/>
+        </w:rPr>
+      </w:pPr>
+      <w:r>
+        <w:rPr>
+          <w:rFonts w:ascii="Calibri;sans-serif" w:hAnsi="Calibri;sans-serif"/>
+          <w:b w:val="false"/>
+          <w:i w:val="false"/>
+          <w:caps w:val="false"/>
+          <w:smallCaps w:val="false"/>
+          <w:color w:val="222222"/>
+          <w:spacing w:val="0"/>
+          <w:sz w:val="22"/>
+        </w:rPr>
+        <w:t>Compile 64 and 32 bit</w:t>
+      </w:r>
+    </w:p>
+    <w:p>
+      <w:pPr>
+        <w:pStyle w:val="TextBody"/>
         <w:widowControl/>
         <w:numPr>
           <w:ilvl w:val="0"/>
           <w:numId w:val="1"/>
         </w:numPr>
         <w:tabs>
-          <w:tab w:val="clear" w:pos="709"/>
           <w:tab w:val="left" w:pos="709" w:leader="none"/>
         </w:tabs>
         <w:bidi w:val="0"/>
@@ -647,6 +974,7 @@
           <w:rFonts w:ascii="Calibri;sans-serif" w:hAnsi="Calibri;sans-serif"/>
           <w:b w:val="false"/>
           <w:i w:val="false"/>
+          <w:i w:val="false"/>
           <w:caps w:val="false"/>
           <w:smallCaps w:val="false"/>
           <w:color w:val="222222"/>
@@ -718,6 +1046,61 @@
           <w:sz w:val="22"/>
         </w:rPr>
         <w:t> for all packages</w:t>
+      </w:r>
+    </w:p>
+    <w:p>
+      <w:pPr>
+        <w:pStyle w:val="TextBody"/>
+        <w:widowControl/>
+        <w:numPr>
+          <w:ilvl w:val="0"/>
+          <w:numId w:val="1"/>
+        </w:numPr>
+        <w:tabs>
+          <w:tab w:val="left" w:pos="709" w:leader="none"/>
+        </w:tabs>
+        <w:bidi w:val="0"/>
+        <w:spacing w:before="0" w:after="0"/>
+        <w:ind w:start="709" w:end="0" w:hanging="0"/>
+        <w:jc w:val="start"/>
+        <w:rPr>
+          <w:rFonts w:ascii="Calibri;sans-serif" w:hAnsi="Calibri;sans-serif"/>
+          <w:b w:val="false"/>
+          <w:i w:val="false"/>
+          <w:i w:val="false"/>
+          <w:caps w:val="false"/>
+          <w:smallCaps w:val="false"/>
+          <w:color w:val="222222"/>
+          <w:spacing w:val="0"/>
+          <w:sz w:val="22"/>
+        </w:rPr>
+      </w:pPr>
+      <w:r>
+        <w:rPr>
+          <w:rFonts w:ascii="Calibri;sans-serif" w:hAnsi="Calibri;sans-serif"/>
+          <w:b w:val="false"/>
+          <w:i w:val="false"/>
+          <w:caps w:val="false"/>
+          <w:smallCaps w:val="false"/>
+          <w:color w:val="222222"/>
+          <w:spacing w:val="0"/>
+          <w:sz w:val="22"/>
+        </w:rPr>
+        <w:t xml:space="preserve">If again problems, run: </w:t>
+      </w:r>
+      <w:r>
+        <w:rPr>
+          <w:rFonts w:ascii="Calibri;sans-serif" w:hAnsi="Calibri;sans-serif"/>
+          <w:b/>
+          <w:bCs/>
+          <w:i w:val="false"/>
+          <w:caps w:val="false"/>
+          <w:smallCaps w:val="false"/>
+          <w:color w:val="222222"/>
+          <w:spacing w:val="0"/>
+          <w:sz w:val="22"/>
+        </w:rPr>
+        <w:t>pacman -Syu</w:t>
       </w:r>
     </w:p>
     <w:p>
@@ -738,6 +1121,7 @@
       <w:pgNumType w:fmt="decimal"/>
       <w:formProt w:val="false"/>
       <w:textDirection w:val="lrTb"/>
+      <w:docGrid w:type="default" w:linePitch="100" w:charSpace="0"/>
     </w:sectPr>
   </w:body>
 </w:document>
@@ -754,7 +1138,7 @@
       <w:lvlJc w:val="start"/>
       <w:pPr>
         <w:tabs>
-          <w:tab w:val="num" w:pos="709"/>
+          <w:tab w:val="num" w:pos="0"/>
         </w:tabs>
         <w:ind w:start="709" w:hanging="0"/>
       </w:pPr>
@@ -770,7 +1154,7 @@
       <w:lvlJc w:val="start"/>
       <w:pPr>
         <w:tabs>
-          <w:tab w:val="num" w:pos="1418"/>
+          <w:tab w:val="num" w:pos="0"/>
         </w:tabs>
         <w:ind w:start="1418" w:hanging="0"/>
       </w:pPr>
@@ -1026,7 +1410,6 @@
     </w:rPrDefault>
     <w:pPrDefault>
       <w:pPr>
-        <w:widowControl/>
         <w:suppressAutoHyphens w:val="true"/>
       </w:pPr>
     </w:pPrDefault>
@@ -1036,7 +1419,10 @@
     <w:qFormat/>
     <w:pPr>
       <w:widowControl/>
+      <w:suppressAutoHyphens w:val="true"/>
       <w:bidi w:val="0"/>
+      <w:spacing w:before="0" w:after="0"/>
+      <w:jc w:val="start"/>
     </w:pPr>
     <w:rPr>
       <w:rFonts w:ascii="Liberation Serif" w:hAnsi="Liberation Serif" w:eastAsia="NSimSun" w:cs="Lucida Sans"/>
@@ -1054,17 +1440,17 @@
       <w:rFonts w:ascii="OpenSymbol" w:hAnsi="OpenSymbol" w:eastAsia="OpenSymbol" w:cs="OpenSymbol"/>
     </w:rPr>
   </w:style>
-  <w:style w:type="character" w:styleId="CollegamentoInternet">
+  <w:style w:type="character" w:styleId="InternetLink">
     <w:name w:val="Hyperlink"/>
     <w:rPr>
       <w:color w:val="000080"/>
       <w:u w:val="single"/>
     </w:rPr>
   </w:style>
-  <w:style w:type="paragraph" w:styleId="Titolo">
-    <w:name w:val="Titolo"/>
+  <w:style w:type="paragraph" w:styleId="Heading">
+    <w:name w:val="Heading"/>
     <w:basedOn w:val="Normal"/>
-    <w:next w:val="Corpodeltesto"/>
+    <w:next w:val="TextBody"/>
     <w:qFormat/>
     <w:pPr>
       <w:keepNext w:val="true"/>
@@ -1076,7 +1462,7 @@
       <w:szCs w:val="28"/>
     </w:rPr>
   </w:style>
-  <w:style w:type="paragraph" w:styleId="Corpodeltesto">
+  <w:style w:type="paragraph" w:styleId="TextBody">
     <w:name w:val="Body Text"/>
     <w:basedOn w:val="Normal"/>
     <w:pPr>
@@ -1084,15 +1470,15 @@
     </w:pPr>
     <w:rPr/>
   </w:style>
-  <w:style w:type="paragraph" w:styleId="Elenco">
+  <w:style w:type="paragraph" w:styleId="List">
     <w:name w:val="List"/>
-    <w:basedOn w:val="Corpodeltesto"/>
+    <w:basedOn w:val="TextBody"/>
     <w:pPr/>
     <w:rPr>
       <w:rFonts w:cs="Lucida Sans"/>
     </w:rPr>
   </w:style>
-  <w:style w:type="paragraph" w:styleId="Didascalia">
+  <w:style w:type="paragraph" w:styleId="Caption">
     <w:name w:val="Caption"/>
     <w:basedOn w:val="Normal"/>
     <w:qFormat/>
@@ -1108,6 +1494,32 @@
       <w:szCs w:val="24"/>
     </w:rPr>
   </w:style>
+  <w:style w:type="paragraph" w:styleId="Index">
+    <w:name w:val="Index"/>
+    <w:basedOn w:val="Normal"/>
+    <w:qFormat/>
+    <w:pPr>
+      <w:suppressLineNumbers/>
+    </w:pPr>
+    <w:rPr>
+      <w:rFonts w:cs="Lucida Sans"/>
+    </w:rPr>
+  </w:style>
+  <w:style w:type="paragraph" w:styleId="Titolo">
+    <w:name w:val="Titolo"/>
+    <w:basedOn w:val="Normal"/>
+    <w:next w:val="TextBody"/>
+    <w:qFormat/>
+    <w:pPr>
+      <w:keepNext w:val="true"/>
+      <w:spacing w:before="240" w:after="120"/>
+    </w:pPr>
+    <w:rPr>
+      <w:rFonts w:ascii="Liberation Sans" w:hAnsi="Liberation Sans" w:eastAsia="Microsoft YaHei" w:cs="Lucida Sans"/>
+      <w:sz w:val="28"/>
+      <w:szCs w:val="28"/>
+    </w:rPr>
+  </w:style>
   <w:style w:type="paragraph" w:styleId="Indice">
     <w:name w:val="Indice"/>
     <w:basedOn w:val="Normal"/>

</xml_diff>